<commit_message>
Added KUL and biomed logos
</commit_message>
<xml_diff>
--- a/Seizure Detection Pipeline-Description.docx
+++ b/Seizure Detection Pipeline-Description.docx
@@ -2,6 +2,133 @@
 <file path=word/document.xml><?xml version="1.0" encoding="utf-8"?>
 <w:document xmlns:mc="http://schemas.openxmlformats.org/markup-compatibility/2006" xmlns:o="urn:schemas-microsoft-com:office:office" xmlns:r="http://schemas.openxmlformats.org/officeDocument/2006/relationships" xmlns:m="http://schemas.openxmlformats.org/officeDocument/2006/math" xmlns:v="urn:schemas-microsoft-com:vml" xmlns:wp="http://schemas.openxmlformats.org/drawingml/2006/wordprocessingDrawing" xmlns:w10="urn:schemas-microsoft-com:office:word" xmlns:w="http://schemas.openxmlformats.org/wordprocessingml/2006/main" xmlns:wne="http://schemas.microsoft.com/office/word/2006/wordml" xmlns:sl="http://schemas.openxmlformats.org/schemaLibrary/2006/main" xmlns:a="http://schemas.openxmlformats.org/drawingml/2006/main" xmlns:pic="http://schemas.openxmlformats.org/drawingml/2006/picture" xmlns:c="http://schemas.openxmlformats.org/drawingml/2006/chart" xmlns:lc="http://schemas.openxmlformats.org/drawingml/2006/lockedCanvas" xmlns:dgm="http://schemas.openxmlformats.org/drawingml/2006/diagram" xmlns:wps="http://schemas.microsoft.com/office/word/2010/wordprocessingShape" xmlns:wpg="http://schemas.microsoft.com/office/word/2010/wordprocessingGroup" xmlns:w14="http://schemas.microsoft.com/office/word/2010/wordml" xmlns:w15="http://schemas.microsoft.com/office/word/2012/wordml">
   <w:body>
+    <w:p>
+      <w:pPr>
+        <w:jc w:val="both"/>
+        <w:rPr>
+          <w:rFonts w:ascii="Calibri" w:cs="Calibri" w:eastAsia="Calibri" w:hAnsi="Calibri"/>
+          <w:b w:val="1"/>
+          <w:sz w:val="28"/>
+          <w:szCs w:val="28"/>
+        </w:rPr>
+      </w:pPr>
+      <w:r>
+        <w:rPr>
+          <w:rtl w:val="0"/>
+        </w:rPr>
+      </w:r>
+    </w:p>
+    <w:p>
+      <w:pPr>
+        <w:rPr>
+          <w:rFonts w:ascii="Calibri" w:cs="Calibri" w:eastAsia="Calibri" w:hAnsi="Calibri"/>
+          <w:b w:val="1"/>
+          <w:sz w:val="28"/>
+          <w:szCs w:val="28"/>
+        </w:rPr>
+      </w:pPr>
+      <w:r>
+        <w:rPr>
+          <w:rFonts w:ascii="Calibri" w:cs="Calibri" w:eastAsia="Calibri" w:hAnsi="Calibri"/>
+          <w:b w:val="1"/>
+          <w:sz w:val="28"/>
+          <w:szCs w:val="28"/>
+        </w:rPr>
+        <w:drawing>
+          <wp:inline distB="114300" distT="114300" distL="114300" distR="114300">
+            <wp:extent cx="2138363" cy="779976"/>
+            <wp:effectExtent b="0" l="0" r="0" t="0"/>
+            <wp:docPr id="4" name="image1.png"/>
+            <a:graphic>
+              <a:graphicData uri="http://schemas.openxmlformats.org/drawingml/2006/picture">
+                <pic:pic>
+                  <pic:nvPicPr>
+                    <pic:cNvPr id="0" name="image1.png"/>
+                    <pic:cNvPicPr preferRelativeResize="0"/>
+                  </pic:nvPicPr>
+                  <pic:blipFill>
+                    <a:blip r:embed="rId6"/>
+                    <a:srcRect b="0" l="0" r="0" t="0"/>
+                    <a:stretch>
+                      <a:fillRect/>
+                    </a:stretch>
+                  </pic:blipFill>
+                  <pic:spPr>
+                    <a:xfrm>
+                      <a:off x="0" y="0"/>
+                      <a:ext cx="2138363" cy="779976"/>
+                    </a:xfrm>
+                    <a:prstGeom prst="rect"/>
+                    <a:ln/>
+                  </pic:spPr>
+                </pic:pic>
+              </a:graphicData>
+            </a:graphic>
+          </wp:inline>
+        </w:drawing>
+      </w:r>
+      <w:r>
+        <w:rPr>
+          <w:rFonts w:ascii="Calibri" w:cs="Calibri" w:eastAsia="Calibri" w:hAnsi="Calibri"/>
+          <w:b w:val="1"/>
+          <w:sz w:val="28"/>
+          <w:szCs w:val="28"/>
+        </w:rPr>
+        <w:drawing>
+          <wp:inline distB="114300" distT="114300" distL="114300" distR="114300">
+            <wp:extent cx="2066739" cy="776288"/>
+            <wp:effectExtent b="0" l="0" r="0" t="0"/>
+            <wp:docPr id="3" name="image4.png"/>
+            <a:graphic>
+              <a:graphicData uri="http://schemas.openxmlformats.org/drawingml/2006/picture">
+                <pic:pic>
+                  <pic:nvPicPr>
+                    <pic:cNvPr id="0" name="image4.png"/>
+                    <pic:cNvPicPr preferRelativeResize="0"/>
+                  </pic:nvPicPr>
+                  <pic:blipFill>
+                    <a:blip r:embed="rId7"/>
+                    <a:srcRect b="0" l="0" r="0" t="0"/>
+                    <a:stretch>
+                      <a:fillRect/>
+                    </a:stretch>
+                  </pic:blipFill>
+                  <pic:spPr>
+                    <a:xfrm>
+                      <a:off x="0" y="0"/>
+                      <a:ext cx="2066739" cy="776288"/>
+                    </a:xfrm>
+                    <a:prstGeom prst="rect"/>
+                    <a:ln/>
+                  </pic:spPr>
+                </pic:pic>
+              </a:graphicData>
+            </a:graphic>
+          </wp:inline>
+        </w:drawing>
+      </w:r>
+      <w:r>
+        <w:rPr>
+          <w:rtl w:val="0"/>
+        </w:rPr>
+      </w:r>
+    </w:p>
+    <w:p>
+      <w:pPr>
+        <w:jc w:val="both"/>
+        <w:rPr>
+          <w:rFonts w:ascii="Calibri" w:cs="Calibri" w:eastAsia="Calibri" w:hAnsi="Calibri"/>
+          <w:b w:val="1"/>
+          <w:sz w:val="28"/>
+          <w:szCs w:val="28"/>
+        </w:rPr>
+      </w:pPr>
+      <w:r>
+        <w:rPr>
+          <w:rtl w:val="0"/>
+        </w:rPr>
+      </w:r>
+    </w:p>
     <w:p>
       <w:pPr>
         <w:jc w:val="both"/>
@@ -1188,16 +1315,16 @@
               <wp:inline distB="114300" distT="114300" distL="114300" distR="114300">
                 <wp:extent cx="5943600" cy="1387428"/>
                 <wp:effectExtent b="0" l="0" r="0" t="0"/>
-                <wp:docPr id="1" name="image1.png"/>
+                <wp:docPr id="1" name="image3.png"/>
                 <a:graphic>
                   <a:graphicData uri="http://schemas.openxmlformats.org/drawingml/2006/picture">
                     <pic:pic>
                       <pic:nvPicPr>
-                        <pic:cNvPr id="0" name="image1.png"/>
+                        <pic:cNvPr id="0" name="image3.png"/>
                         <pic:cNvPicPr preferRelativeResize="0"/>
                       </pic:nvPicPr>
                       <pic:blipFill>
-                        <a:blip r:embed="rId6"/>
+                        <a:blip r:embed="rId8"/>
                         <a:srcRect/>
                         <a:stretch>
                           <a:fillRect/>
@@ -1338,7 +1465,7 @@
                     <pic:cNvPicPr preferRelativeResize="0"/>
                   </pic:nvPicPr>
                   <pic:blipFill>
-                    <a:blip r:embed="rId7"/>
+                    <a:blip r:embed="rId9"/>
                     <a:srcRect b="0" l="0" r="0" t="0"/>
                     <a:stretch>
                       <a:fillRect/>
@@ -1452,7 +1579,7 @@
           <w:szCs w:val="24"/>
         </w:rPr>
       </w:pPr>
-      <w:hyperlink r:id="rId8">
+      <w:hyperlink r:id="rId10">
         <w:r>
           <w:rPr>
             <w:rFonts w:ascii="Calibri" w:cs="Calibri" w:eastAsia="Calibri" w:hAnsi="Calibri"/>
@@ -1786,7 +1913,7 @@
         </w:rPr>
         <w:t xml:space="preserve"> </w:t>
       </w:r>
-      <w:hyperlink r:id="rId9">
+      <w:hyperlink r:id="rId11">
         <w:r>
           <w:rPr>
             <w:rFonts w:ascii="Calibri" w:cs="Calibri" w:eastAsia="Calibri" w:hAnsi="Calibri"/>

</xml_diff>